<commit_message>
lab 6 and 7 done
</commit_message>
<xml_diff>
--- a/Lab3/Lab3.docx
+++ b/Lab3/Lab3.docx
@@ -150,6 +150,119 @@
     </w:p>
     <w:p>
       <w:pPr>
+        <w:rPr>
+          <w:lang w:val="en-US" w:eastAsia="en-IE"/>
+        </w:rPr>
+      </w:pPr>
+    </w:p>
+    <w:p>
+      <w:pPr>
+        <w:rPr>
+          <w:lang w:eastAsia="en-IE"/>
+        </w:rPr>
+      </w:pPr>
+    </w:p>
+    <w:p>
+      <w:pPr>
+        <w:rPr>
+          <w:lang w:eastAsia="en-IE"/>
+        </w:rPr>
+      </w:pPr>
+    </w:p>
+    <w:p/>
+    <w:p>
+      <w:pPr>
+        <w:rPr>
+          <w:lang w:eastAsia="en-IE"/>
+        </w:rPr>
+      </w:pPr>
+    </w:p>
+    <w:p>
+      <w:pPr>
+        <w:rPr>
+          <w:lang w:eastAsia="en-IE"/>
+        </w:rPr>
+      </w:pPr>
+    </w:p>
+    <w:p>
+      <w:pPr>
+        <w:rPr>
+          <w:lang w:eastAsia="en-IE"/>
+        </w:rPr>
+      </w:pPr>
+    </w:p>
+    <w:p>
+      <w:pPr>
+        <w:rPr>
+          <w:lang w:eastAsia="en-IE"/>
+        </w:rPr>
+      </w:pPr>
+    </w:p>
+    <w:p>
+      <w:pPr>
+        <w:rPr>
+          <w:lang w:eastAsia="en-IE"/>
+        </w:rPr>
+      </w:pPr>
+    </w:p>
+    <w:p>
+      <w:pPr>
+        <w:rPr>
+          <w:lang w:eastAsia="en-IE"/>
+        </w:rPr>
+      </w:pPr>
+    </w:p>
+    <w:p>
+      <w:pPr>
+        <w:rPr>
+          <w:lang w:eastAsia="en-IE"/>
+        </w:rPr>
+      </w:pPr>
+    </w:p>
+    <w:p>
+      <w:pPr>
+        <w:rPr>
+          <w:lang w:eastAsia="en-IE"/>
+        </w:rPr>
+      </w:pPr>
+    </w:p>
+    <w:p>
+      <w:pPr>
+        <w:rPr>
+          <w:lang w:eastAsia="en-IE"/>
+        </w:rPr>
+      </w:pPr>
+    </w:p>
+    <w:p>
+      <w:pPr>
+        <w:rPr>
+          <w:lang w:eastAsia="en-IE"/>
+        </w:rPr>
+      </w:pPr>
+    </w:p>
+    <w:p>
+      <w:pPr>
+        <w:rPr>
+          <w:lang w:eastAsia="en-IE"/>
+        </w:rPr>
+      </w:pPr>
+    </w:p>
+    <w:p>
+      <w:pPr>
+        <w:rPr>
+          <w:lang w:eastAsia="en-IE"/>
+        </w:rPr>
+      </w:pPr>
+    </w:p>
+    <w:p>
+      <w:pPr>
+        <w:rPr>
+          <w:lang w:eastAsia="en-IE"/>
+        </w:rPr>
+      </w:pPr>
+    </w:p>
+    <w:p>
+      <w:pPr>
         <w:spacing w:after="0" w:line="240" w:lineRule="auto"/>
         <w:rPr>
           <w:rFonts w:ascii="Times New Roman" w:eastAsia="Times New Roman" w:hAnsi="Times New Roman" w:cs="Times New Roman"/>
@@ -162,6 +275,7 @@
     <w:p>
       <w:pPr>
         <w:spacing w:after="0" w:line="240" w:lineRule="auto"/>
+        <w:jc w:val="center"/>
         <w:rPr>
           <w:rFonts w:ascii="Times New Roman" w:eastAsia="Times New Roman" w:hAnsi="Times New Roman" w:cs="Times New Roman"/>
           <w:sz w:val="24"/>
@@ -169,190 +283,14 @@
           <w:lang w:eastAsia="en-IE"/>
         </w:rPr>
       </w:pPr>
-    </w:p>
-    <w:p>
-      <w:pPr>
-        <w:spacing w:after="0" w:line="240" w:lineRule="auto"/>
-        <w:rPr>
-          <w:rFonts w:ascii="Times New Roman" w:eastAsia="Times New Roman" w:hAnsi="Times New Roman" w:cs="Times New Roman"/>
-          <w:sz w:val="28"/>
-          <w:szCs w:val="28"/>
-          <w:lang w:val="en-US" w:eastAsia="en-IE"/>
-        </w:rPr>
-      </w:pPr>
       <w:r>
         <w:rPr>
-          <w:rFonts w:ascii="Times New Roman" w:eastAsia="Times New Roman" w:hAnsi="Times New Roman" w:cs="Times New Roman"/>
-          <w:sz w:val="28"/>
-          <w:szCs w:val="28"/>
-          <w:lang w:val="en-US" w:eastAsia="en-IE"/>
-        </w:rPr>
-        <w:t>Table of Content</w:t>
-      </w:r>
-    </w:p>
-    <w:p>
-      <w:pPr>
-        <w:spacing w:after="0" w:line="240" w:lineRule="auto"/>
-        <w:rPr>
-          <w:rFonts w:ascii="Times New Roman" w:eastAsia="Times New Roman" w:hAnsi="Times New Roman" w:cs="Times New Roman"/>
-          <w:sz w:val="24"/>
-          <w:szCs w:val="24"/>
-          <w:lang w:val="en-US" w:eastAsia="en-IE"/>
-        </w:rPr>
-      </w:pPr>
-      <w:r>
-        <w:rPr>
-          <w:rFonts w:ascii="Times New Roman" w:eastAsia="Times New Roman" w:hAnsi="Times New Roman" w:cs="Times New Roman"/>
-          <w:sz w:val="24"/>
-          <w:szCs w:val="24"/>
-          <w:lang w:val="en-US" w:eastAsia="en-IE"/>
-        </w:rPr>
-        <w:t>Questions</w:t>
-      </w:r>
-    </w:p>
-    <w:p>
-      <w:pPr>
-        <w:rPr>
-          <w:lang w:val="en-US" w:eastAsia="en-IE"/>
-        </w:rPr>
-      </w:pPr>
-    </w:p>
-    <w:p>
-      <w:pPr>
-        <w:rPr>
-          <w:lang w:eastAsia="en-IE"/>
-        </w:rPr>
-      </w:pPr>
-    </w:p>
-    <w:p>
-      <w:pPr>
-        <w:rPr>
-          <w:lang w:eastAsia="en-IE"/>
-        </w:rPr>
-      </w:pPr>
-    </w:p>
-    <w:p/>
-    <w:p>
-      <w:pPr>
-        <w:rPr>
-          <w:lang w:eastAsia="en-IE"/>
-        </w:rPr>
-      </w:pPr>
-    </w:p>
-    <w:p>
-      <w:pPr>
-        <w:rPr>
-          <w:lang w:eastAsia="en-IE"/>
-        </w:rPr>
-      </w:pPr>
-    </w:p>
-    <w:p>
-      <w:pPr>
-        <w:rPr>
-          <w:lang w:eastAsia="en-IE"/>
-        </w:rPr>
-      </w:pPr>
-    </w:p>
-    <w:p>
-      <w:pPr>
-        <w:rPr>
-          <w:lang w:eastAsia="en-IE"/>
-        </w:rPr>
-      </w:pPr>
-    </w:p>
-    <w:p>
-      <w:pPr>
-        <w:rPr>
-          <w:lang w:eastAsia="en-IE"/>
-        </w:rPr>
-      </w:pPr>
-    </w:p>
-    <w:p>
-      <w:pPr>
-        <w:rPr>
-          <w:lang w:eastAsia="en-IE"/>
-        </w:rPr>
-      </w:pPr>
-    </w:p>
-    <w:p>
-      <w:pPr>
-        <w:rPr>
-          <w:lang w:eastAsia="en-IE"/>
-        </w:rPr>
-      </w:pPr>
-    </w:p>
-    <w:p>
-      <w:pPr>
-        <w:rPr>
-          <w:lang w:eastAsia="en-IE"/>
-        </w:rPr>
-      </w:pPr>
-    </w:p>
-    <w:p>
-      <w:pPr>
-        <w:rPr>
-          <w:lang w:eastAsia="en-IE"/>
-        </w:rPr>
-      </w:pPr>
-    </w:p>
-    <w:p>
-      <w:pPr>
-        <w:rPr>
-          <w:lang w:eastAsia="en-IE"/>
-        </w:rPr>
-      </w:pPr>
-    </w:p>
-    <w:p>
-      <w:pPr>
-        <w:rPr>
-          <w:lang w:eastAsia="en-IE"/>
-        </w:rPr>
-      </w:pPr>
-    </w:p>
-    <w:p>
-      <w:pPr>
-        <w:rPr>
-          <w:lang w:eastAsia="en-IE"/>
-        </w:rPr>
-      </w:pPr>
-    </w:p>
-    <w:p>
-      <w:pPr>
-        <w:rPr>
-          <w:lang w:eastAsia="en-IE"/>
-        </w:rPr>
-      </w:pPr>
-    </w:p>
-    <w:p>
-      <w:pPr>
-        <w:spacing w:after="0" w:line="240" w:lineRule="auto"/>
-        <w:rPr>
-          <w:rFonts w:ascii="Times New Roman" w:eastAsia="Times New Roman" w:hAnsi="Times New Roman" w:cs="Times New Roman"/>
-          <w:sz w:val="24"/>
-          <w:szCs w:val="24"/>
-          <w:lang w:eastAsia="en-IE"/>
-        </w:rPr>
-      </w:pPr>
-    </w:p>
-    <w:p>
-      <w:pPr>
-        <w:spacing w:after="0" w:line="240" w:lineRule="auto"/>
-        <w:jc w:val="center"/>
-        <w:rPr>
-          <w:rFonts w:ascii="Times New Roman" w:eastAsia="Times New Roman" w:hAnsi="Times New Roman" w:cs="Times New Roman"/>
-          <w:sz w:val="24"/>
-          <w:szCs w:val="24"/>
-          <w:lang w:eastAsia="en-IE"/>
-        </w:rPr>
-      </w:pPr>
-      <w:r>
-        <w:rPr>
           <w:noProof/>
         </w:rPr>
         <w:drawing>
-          <wp:inline distT="0" distB="0" distL="0" distR="0" wp14:anchorId="1E8C7EA1" wp14:editId="61077880">
-            <wp:extent cx="3223819" cy="1234995"/>
-            <wp:effectExtent l="0" t="0" r="0" b="3810"/>
+          <wp:inline distT="0" distB="0" distL="0" distR="0" wp14:anchorId="1E8C7EA1" wp14:editId="3883AC70">
+            <wp:extent cx="4142338" cy="1586865"/>
+            <wp:effectExtent l="0" t="0" r="0" b="0"/>
             <wp:docPr id="4" name="Picture 4" descr="A black and grey logo&#10;&#10;Description automatically generated"/>
             <wp:cNvGraphicFramePr>
               <a:graphicFrameLocks xmlns:a="http://schemas.openxmlformats.org/drawingml/2006/main" noChangeAspect="1"/>
@@ -382,7 +320,7 @@
                   <pic:spPr bwMode="auto">
                     <a:xfrm>
                       <a:off x="0" y="0"/>
-                      <a:ext cx="3259253" cy="1248569"/>
+                      <a:ext cx="4191957" cy="1605873"/>
                     </a:xfrm>
                     <a:prstGeom prst="rect">
                       <a:avLst/>
@@ -470,6 +408,7 @@
           <w:szCs w:val="23"/>
           <w:shd w:val="clear" w:color="auto" w:fill="FFFFFF"/>
         </w:rPr>
+        <w:lastRenderedPageBreak/>
         <w:t>Lab 3. Set up the connectivity for computers behind NATs using a [free Google] VM with a public IP address as the lighthouse.</w:t>
       </w:r>
       <w:r>
@@ -806,6 +745,116 @@
           <w:sz w:val="24"/>
           <w:szCs w:val="24"/>
           <w:lang w:eastAsia="en-IE"/>
+        </w:rPr>
+      </w:pPr>
+    </w:p>
+    <w:p>
+      <w:pPr>
+        <w:rPr>
+          <w:rFonts w:ascii="Times New Roman" w:eastAsiaTheme="majorEastAsia" w:hAnsi="Times New Roman" w:cs="Times New Roman"/>
+          <w:color w:val="2F5496" w:themeColor="accent1" w:themeShade="BF"/>
+          <w:sz w:val="28"/>
+          <w:szCs w:val="28"/>
+          <w:shd w:val="clear" w:color="auto" w:fill="FFFFFF"/>
+        </w:rPr>
+      </w:pPr>
+    </w:p>
+    <w:p>
+      <w:pPr>
+        <w:rPr>
+          <w:rFonts w:ascii="Times New Roman" w:eastAsiaTheme="majorEastAsia" w:hAnsi="Times New Roman" w:cs="Times New Roman"/>
+          <w:color w:val="2F5496" w:themeColor="accent1" w:themeShade="BF"/>
+          <w:sz w:val="28"/>
+          <w:szCs w:val="28"/>
+          <w:shd w:val="clear" w:color="auto" w:fill="FFFFFF"/>
+        </w:rPr>
+      </w:pPr>
+    </w:p>
+    <w:p>
+      <w:pPr>
+        <w:rPr>
+          <w:rFonts w:ascii="Times New Roman" w:eastAsiaTheme="majorEastAsia" w:hAnsi="Times New Roman" w:cs="Times New Roman"/>
+          <w:color w:val="2F5496" w:themeColor="accent1" w:themeShade="BF"/>
+          <w:sz w:val="28"/>
+          <w:szCs w:val="28"/>
+          <w:shd w:val="clear" w:color="auto" w:fill="FFFFFF"/>
+        </w:rPr>
+      </w:pPr>
+    </w:p>
+    <w:p>
+      <w:pPr>
+        <w:rPr>
+          <w:rFonts w:ascii="Times New Roman" w:eastAsiaTheme="majorEastAsia" w:hAnsi="Times New Roman" w:cs="Times New Roman"/>
+          <w:color w:val="2F5496" w:themeColor="accent1" w:themeShade="BF"/>
+          <w:sz w:val="28"/>
+          <w:szCs w:val="28"/>
+          <w:shd w:val="clear" w:color="auto" w:fill="FFFFFF"/>
+        </w:rPr>
+      </w:pPr>
+    </w:p>
+    <w:p>
+      <w:pPr>
+        <w:rPr>
+          <w:rFonts w:ascii="Times New Roman" w:eastAsiaTheme="majorEastAsia" w:hAnsi="Times New Roman" w:cs="Times New Roman"/>
+          <w:color w:val="2F5496" w:themeColor="accent1" w:themeShade="BF"/>
+          <w:sz w:val="28"/>
+          <w:szCs w:val="28"/>
+          <w:shd w:val="clear" w:color="auto" w:fill="FFFFFF"/>
+        </w:rPr>
+      </w:pPr>
+    </w:p>
+    <w:p>
+      <w:pPr>
+        <w:rPr>
+          <w:rFonts w:ascii="Times New Roman" w:eastAsiaTheme="majorEastAsia" w:hAnsi="Times New Roman" w:cs="Times New Roman"/>
+          <w:color w:val="2F5496" w:themeColor="accent1" w:themeShade="BF"/>
+          <w:sz w:val="28"/>
+          <w:szCs w:val="28"/>
+          <w:shd w:val="clear" w:color="auto" w:fill="FFFFFF"/>
+        </w:rPr>
+      </w:pPr>
+    </w:p>
+    <w:p>
+      <w:pPr>
+        <w:rPr>
+          <w:rFonts w:ascii="Times New Roman" w:eastAsiaTheme="majorEastAsia" w:hAnsi="Times New Roman" w:cs="Times New Roman"/>
+          <w:color w:val="2F5496" w:themeColor="accent1" w:themeShade="BF"/>
+          <w:sz w:val="28"/>
+          <w:szCs w:val="28"/>
+          <w:shd w:val="clear" w:color="auto" w:fill="FFFFFF"/>
+        </w:rPr>
+      </w:pPr>
+    </w:p>
+    <w:p>
+      <w:pPr>
+        <w:rPr>
+          <w:rFonts w:ascii="Times New Roman" w:eastAsiaTheme="majorEastAsia" w:hAnsi="Times New Roman" w:cs="Times New Roman"/>
+          <w:color w:val="2F5496" w:themeColor="accent1" w:themeShade="BF"/>
+          <w:sz w:val="28"/>
+          <w:szCs w:val="28"/>
+          <w:shd w:val="clear" w:color="auto" w:fill="FFFFFF"/>
+        </w:rPr>
+      </w:pPr>
+    </w:p>
+    <w:p>
+      <w:pPr>
+        <w:rPr>
+          <w:rFonts w:ascii="Times New Roman" w:eastAsiaTheme="majorEastAsia" w:hAnsi="Times New Roman" w:cs="Times New Roman"/>
+          <w:color w:val="2F5496" w:themeColor="accent1" w:themeShade="BF"/>
+          <w:sz w:val="28"/>
+          <w:szCs w:val="28"/>
+          <w:shd w:val="clear" w:color="auto" w:fill="FFFFFF"/>
+        </w:rPr>
+      </w:pPr>
+    </w:p>
+    <w:p>
+      <w:pPr>
+        <w:rPr>
+          <w:rFonts w:ascii="Times New Roman" w:eastAsiaTheme="majorEastAsia" w:hAnsi="Times New Roman" w:cs="Times New Roman"/>
+          <w:color w:val="2F5496" w:themeColor="accent1" w:themeShade="BF"/>
+          <w:sz w:val="28"/>
+          <w:szCs w:val="28"/>
+          <w:shd w:val="clear" w:color="auto" w:fill="FFFFFF"/>
         </w:rPr>
       </w:pPr>
     </w:p>

</xml_diff>